<commit_message>
added purpose and use
</commit_message>
<xml_diff>
--- a/Idea_Description_v0.1.docx
+++ b/Idea_Description_v0.1.docx
@@ -156,7 +156,6 @@
         <w:rPr>
           <w:color w:val="000000" w:themeColor="text1"/>
           <w:sz w:val="22"/>
-          <w:lang w:val="en-US"/>
         </w:rPr>
       </w:pPr>
       <w:r>
@@ -330,7 +329,14 @@
           <w:sz w:val="22"/>
           <w:lang w:val="en-US"/>
         </w:rPr>
-        <w:t>server.</w:t>
+        <w:t>server</w:t>
+      </w:r>
+      <w:r>
+        <w:rPr>
+          <w:color w:val="000000" w:themeColor="text1"/>
+          <w:sz w:val="22"/>
+        </w:rPr>
+        <w:t>.</w:t>
       </w:r>
     </w:p>
     <w:p>
@@ -635,7 +641,6 @@
         <w:rPr>
           <w:color w:val="000000" w:themeColor="text1"/>
           <w:sz w:val="22"/>
-          <w:lang w:val="en-US"/>
         </w:rPr>
       </w:pPr>
       <w:r>
@@ -769,23 +774,194 @@
     <w:p>
       <w:pPr>
         <w:jc w:val="both"/>
+        <w:rPr>
+          <w:color w:val="000000" w:themeColor="text1"/>
+          <w:sz w:val="22"/>
+        </w:rPr>
+      </w:pPr>
+      <w:r>
         <w:rPr>
           <w:b/>
           <w:bCs/>
           <w:color w:val="000000" w:themeColor="text1"/>
           <w:sz w:val="22"/>
-          <w:lang w:val="en-US"/>
-        </w:rPr>
-      </w:pPr>
-      <w:r>
+        </w:rPr>
+        <w:t>Σκοπός και Χρησιμότητά της</w:t>
+      </w:r>
+      <w:r>
+        <w:rPr>
+          <w:color w:val="000000" w:themeColor="text1"/>
+          <w:sz w:val="22"/>
+        </w:rPr>
+        <w:t>.</w:t>
+      </w:r>
+    </w:p>
+    <w:p>
+      <w:pPr>
+        <w:jc w:val="both"/>
+        <w:rPr>
+          <w:color w:val="000000" w:themeColor="text1"/>
+          <w:sz w:val="22"/>
+        </w:rPr>
+      </w:pPr>
+      <w:r>
+        <w:rPr>
+          <w:color w:val="000000" w:themeColor="text1"/>
+          <w:sz w:val="22"/>
+        </w:rPr>
+        <w:t xml:space="preserve">Ο σκοπός  της εφαρμογής αυτής είναι η υλοποίηση </w:t>
+      </w:r>
+      <w:r>
+        <w:rPr>
+          <w:color w:val="000000" w:themeColor="text1"/>
+          <w:sz w:val="22"/>
+          <w:lang w:val="en-US"/>
+        </w:rPr>
+        <w:t>Backup</w:t>
+      </w:r>
+      <w:r>
+        <w:rPr>
+          <w:color w:val="000000" w:themeColor="text1"/>
+          <w:sz w:val="22"/>
+        </w:rPr>
+        <w:t xml:space="preserve"> </w:t>
+      </w:r>
+      <w:r>
+        <w:rPr>
+          <w:color w:val="000000" w:themeColor="text1"/>
+          <w:sz w:val="22"/>
+        </w:rPr>
+        <w:t xml:space="preserve">τόσο σε </w:t>
+      </w:r>
+      <w:r>
+        <w:rPr>
+          <w:color w:val="000000" w:themeColor="text1"/>
+          <w:sz w:val="22"/>
+        </w:rPr>
+        <w:t xml:space="preserve"> </w:t>
+      </w:r>
+      <w:r>
+        <w:rPr>
+          <w:color w:val="000000" w:themeColor="text1"/>
+          <w:sz w:val="22"/>
+          <w:lang w:val="en-US"/>
+        </w:rPr>
+        <w:t>Local</w:t>
+      </w:r>
+      <w:r>
+        <w:rPr>
+          <w:color w:val="000000" w:themeColor="text1"/>
+          <w:sz w:val="22"/>
+        </w:rPr>
+        <w:t xml:space="preserve"> </w:t>
+      </w:r>
+      <w:r>
+        <w:rPr>
+          <w:color w:val="000000" w:themeColor="text1"/>
+          <w:sz w:val="22"/>
+        </w:rPr>
+        <w:t xml:space="preserve">όσο και σε </w:t>
+      </w:r>
+      <w:r>
+        <w:rPr>
+          <w:color w:val="000000" w:themeColor="text1"/>
+          <w:sz w:val="22"/>
+          <w:lang w:val="en-US"/>
+        </w:rPr>
+        <w:t>Remote</w:t>
+      </w:r>
+      <w:r>
+        <w:rPr>
+          <w:color w:val="000000" w:themeColor="text1"/>
+          <w:sz w:val="22"/>
+        </w:rPr>
+        <w:t xml:space="preserve"> </w:t>
+      </w:r>
+      <w:r>
+        <w:rPr>
+          <w:color w:val="000000" w:themeColor="text1"/>
+          <w:sz w:val="22"/>
+          <w:lang w:val="en-US"/>
+        </w:rPr>
+        <w:t>storage</w:t>
+      </w:r>
+      <w:r>
+        <w:rPr>
+          <w:color w:val="000000" w:themeColor="text1"/>
+          <w:sz w:val="22"/>
+        </w:rPr>
+        <w:t xml:space="preserve">. </w:t>
+      </w:r>
+      <w:r>
+        <w:rPr>
+          <w:color w:val="000000" w:themeColor="text1"/>
+          <w:sz w:val="22"/>
+        </w:rPr>
+        <w:t xml:space="preserve">Η χρησιμότητα της εφαρμογής είναι η διευκόλυνση της διαδικασίας αυτής με αυτόματα (ή μη) </w:t>
+      </w:r>
+      <w:r>
+        <w:rPr>
+          <w:color w:val="000000" w:themeColor="text1"/>
+          <w:sz w:val="22"/>
+          <w:lang w:val="en-US"/>
+        </w:rPr>
+        <w:t>backups</w:t>
+      </w:r>
+      <w:r>
+        <w:rPr>
+          <w:color w:val="000000" w:themeColor="text1"/>
+          <w:sz w:val="22"/>
+        </w:rPr>
+        <w:t>.</w:t>
+      </w:r>
+    </w:p>
+    <w:p>
+      <w:pPr>
+        <w:jc w:val="both"/>
+        <w:rPr>
+          <w:color w:val="000000" w:themeColor="text1"/>
+          <w:sz w:val="22"/>
+        </w:rPr>
+      </w:pPr>
+    </w:p>
+    <w:p>
+      <w:pPr>
+        <w:jc w:val="both"/>
         <w:rPr>
           <w:b/>
           <w:bCs/>
           <w:color w:val="000000" w:themeColor="text1"/>
           <w:sz w:val="22"/>
-          <w:lang w:val="en-US"/>
-        </w:rPr>
-        <w:t>Mockup screens</w:t>
+        </w:rPr>
+      </w:pPr>
+      <w:r>
+        <w:rPr>
+          <w:b/>
+          <w:bCs/>
+          <w:color w:val="000000" w:themeColor="text1"/>
+          <w:sz w:val="22"/>
+          <w:lang w:val="en-US"/>
+        </w:rPr>
+        <w:t>Mockup</w:t>
+      </w:r>
+      <w:r>
+        <w:rPr>
+          <w:b/>
+          <w:bCs/>
+          <w:color w:val="000000" w:themeColor="text1"/>
+          <w:sz w:val="22"/>
+        </w:rPr>
+        <w:t xml:space="preserve"> </w:t>
+      </w:r>
+      <w:r>
+        <w:rPr>
+          <w:b/>
+          <w:bCs/>
+          <w:color w:val="000000" w:themeColor="text1"/>
+          <w:sz w:val="22"/>
+          <w:lang w:val="en-US"/>
+        </w:rPr>
+        <w:t>screens</w:t>
       </w:r>
     </w:p>
     <w:p>
@@ -997,26 +1173,6 @@
           <w:sz w:val="22"/>
         </w:rPr>
       </w:pPr>
-    </w:p>
-    <w:p>
-      <w:pPr>
-        <w:numPr>
-          <w:ilvl w:val="0"/>
-          <w:numId w:val="1"/>
-        </w:numPr>
-        <w:jc w:val="both"/>
-        <w:rPr>
-          <w:color w:val="000000" w:themeColor="text1"/>
-          <w:sz w:val="22"/>
-        </w:rPr>
-      </w:pPr>
-      <w:r>
-        <w:rPr>
-          <w:color w:val="000000" w:themeColor="text1"/>
-          <w:sz w:val="22"/>
-        </w:rPr>
-        <w:t>Σκοπός και Χρησιμότητά της.</w:t>
-      </w:r>
     </w:p>
     <w:p>
       <w:pPr>
@@ -1166,15 +1322,6 @@
   </w:abstractNum>
   <w:num w:numId="1">
     <w:abstractNumId w:val="0"/>
-    <w:lvlOverride w:ilvl="0"/>
-    <w:lvlOverride w:ilvl="1"/>
-    <w:lvlOverride w:ilvl="2"/>
-    <w:lvlOverride w:ilvl="3"/>
-    <w:lvlOverride w:ilvl="4"/>
-    <w:lvlOverride w:ilvl="5"/>
-    <w:lvlOverride w:ilvl="6"/>
-    <w:lvlOverride w:ilvl="7"/>
-    <w:lvlOverride w:ilvl="8"/>
   </w:num>
 </w:numbering>
 </file>

</xml_diff>